<commit_message>
Dossier de choix :100:
</commit_message>
<xml_diff>
--- a/5- Evaluation & Choix/Dossier/Dossier choix.docx
+++ b/5- Evaluation & Choix/Dossier/Dossier choix.docx
@@ -927,7 +927,7 @@
         </w:rPr>
         <w:fldChar w:fldCharType="separate"/>
       </w:r>
-      <w:hyperlink w:anchor="_Toc409996103" w:history="1">
+      <w:hyperlink w:anchor="_Toc410036616" w:history="1">
         <w:r>
           <w:rPr>
             <w:rStyle w:val="Hyperlink"/>
@@ -971,7 +971,7 @@
             <w:noProof/>
             <w:webHidden/>
           </w:rPr>
-          <w:instrText xml:space="preserve"> PAGEREF _Toc409996103 \h </w:instrText>
+          <w:instrText xml:space="preserve"> PAGEREF _Toc410036616 \h </w:instrText>
         </w:r>
         <w:r>
           <w:rPr>
@@ -1016,7 +1016,7 @@
           <w:lang w:eastAsia="fr-FR"/>
         </w:rPr>
       </w:pPr>
-      <w:hyperlink w:anchor="_Toc409996104" w:history="1">
+      <w:hyperlink w:anchor="_Toc410036617" w:history="1">
         <w:r>
           <w:rPr>
             <w:rStyle w:val="Hyperlink"/>
@@ -1059,7 +1059,7 @@
             <w:noProof/>
             <w:webHidden/>
           </w:rPr>
-          <w:instrText xml:space="preserve"> PAGEREF _Toc409996104 \h </w:instrText>
+          <w:instrText xml:space="preserve"> PAGEREF _Toc410036617 \h </w:instrText>
         </w:r>
         <w:r>
           <w:rPr>
@@ -1104,7 +1104,7 @@
           <w:lang w:eastAsia="fr-FR"/>
         </w:rPr>
       </w:pPr>
-      <w:hyperlink w:anchor="_Toc409996105" w:history="1">
+      <w:hyperlink w:anchor="_Toc410036618" w:history="1">
         <w:r>
           <w:rPr>
             <w:rStyle w:val="Hyperlink"/>
@@ -1147,7 +1147,7 @@
             <w:noProof/>
             <w:webHidden/>
           </w:rPr>
-          <w:instrText xml:space="preserve"> PAGEREF _Toc409996105 \h </w:instrText>
+          <w:instrText xml:space="preserve"> PAGEREF _Toc410036618 \h </w:instrText>
         </w:r>
         <w:r>
           <w:rPr>
@@ -1192,7 +1192,7 @@
           <w:lang w:eastAsia="fr-FR"/>
         </w:rPr>
       </w:pPr>
-      <w:hyperlink w:anchor="_Toc409996106" w:history="1">
+      <w:hyperlink w:anchor="_Toc410036619" w:history="1">
         <w:r>
           <w:rPr>
             <w:rStyle w:val="Hyperlink"/>
@@ -1235,7 +1235,7 @@
             <w:noProof/>
             <w:webHidden/>
           </w:rPr>
-          <w:instrText xml:space="preserve"> PAGEREF _Toc409996106 \h </w:instrText>
+          <w:instrText xml:space="preserve"> PAGEREF _Toc410036619 \h </w:instrText>
         </w:r>
         <w:r>
           <w:rPr>
@@ -1280,7 +1280,7 @@
           <w:lang w:eastAsia="fr-FR"/>
         </w:rPr>
       </w:pPr>
-      <w:hyperlink w:anchor="_Toc409996107" w:history="1">
+      <w:hyperlink w:anchor="_Toc410036620" w:history="1">
         <w:r>
           <w:rPr>
             <w:rStyle w:val="Hyperlink"/>
@@ -1323,7 +1323,7 @@
             <w:noProof/>
             <w:webHidden/>
           </w:rPr>
-          <w:instrText xml:space="preserve"> PAGEREF _Toc409996107 \h </w:instrText>
+          <w:instrText xml:space="preserve"> PAGEREF _Toc410036620 \h </w:instrText>
         </w:r>
         <w:r>
           <w:rPr>
@@ -1368,7 +1368,7 @@
           <w:lang w:eastAsia="fr-FR"/>
         </w:rPr>
       </w:pPr>
-      <w:hyperlink w:anchor="_Toc409996108" w:history="1">
+      <w:hyperlink w:anchor="_Toc410036621" w:history="1">
         <w:r>
           <w:rPr>
             <w:rStyle w:val="Hyperlink"/>
@@ -1411,7 +1411,7 @@
             <w:noProof/>
             <w:webHidden/>
           </w:rPr>
-          <w:instrText xml:space="preserve"> PAGEREF _Toc409996108 \h </w:instrText>
+          <w:instrText xml:space="preserve"> PAGEREF _Toc410036621 \h </w:instrText>
         </w:r>
         <w:r>
           <w:rPr>
@@ -1456,7 +1456,7 @@
           <w:lang w:eastAsia="fr-FR"/>
         </w:rPr>
       </w:pPr>
-      <w:hyperlink w:anchor="_Toc409996109" w:history="1">
+      <w:hyperlink w:anchor="_Toc410036622" w:history="1">
         <w:r>
           <w:rPr>
             <w:rStyle w:val="Hyperlink"/>
@@ -1499,7 +1499,7 @@
             <w:noProof/>
             <w:webHidden/>
           </w:rPr>
-          <w:instrText xml:space="preserve"> PAGEREF _Toc409996109 \h </w:instrText>
+          <w:instrText xml:space="preserve"> PAGEREF _Toc410036622 \h </w:instrText>
         </w:r>
         <w:r>
           <w:rPr>
@@ -1544,7 +1544,7 @@
           <w:lang w:eastAsia="fr-FR"/>
         </w:rPr>
       </w:pPr>
-      <w:hyperlink w:anchor="_Toc409996110" w:history="1">
+      <w:hyperlink w:anchor="_Toc410036623" w:history="1">
         <w:r>
           <w:rPr>
             <w:rStyle w:val="Hyperlink"/>
@@ -1587,7 +1587,7 @@
             <w:noProof/>
             <w:webHidden/>
           </w:rPr>
-          <w:instrText xml:space="preserve"> PAGEREF _Toc409996110 \h </w:instrText>
+          <w:instrText xml:space="preserve"> PAGEREF _Toc410036623 \h </w:instrText>
         </w:r>
         <w:r>
           <w:rPr>
@@ -1633,7 +1633,7 @@
           <w:lang w:eastAsia="fr-FR"/>
         </w:rPr>
       </w:pPr>
-      <w:hyperlink w:anchor="_Toc409996111" w:history="1">
+      <w:hyperlink w:anchor="_Toc410036624" w:history="1">
         <w:r>
           <w:rPr>
             <w:rStyle w:val="Hyperlink"/>
@@ -1677,7 +1677,7 @@
             <w:noProof/>
             <w:webHidden/>
           </w:rPr>
-          <w:instrText xml:space="preserve"> PAGEREF _Toc409996111 \h </w:instrText>
+          <w:instrText xml:space="preserve"> PAGEREF _Toc410036624 \h </w:instrText>
         </w:r>
         <w:r>
           <w:rPr>
@@ -1722,7 +1722,7 @@
           <w:lang w:eastAsia="fr-FR"/>
         </w:rPr>
       </w:pPr>
-      <w:hyperlink w:anchor="_Toc409996112" w:history="1">
+      <w:hyperlink w:anchor="_Toc410036625" w:history="1">
         <w:r>
           <w:rPr>
             <w:rStyle w:val="Hyperlink"/>
@@ -1765,7 +1765,7 @@
             <w:noProof/>
             <w:webHidden/>
           </w:rPr>
-          <w:instrText xml:space="preserve"> PAGEREF _Toc409996112 \h </w:instrText>
+          <w:instrText xml:space="preserve"> PAGEREF _Toc410036625 \h </w:instrText>
         </w:r>
         <w:r>
           <w:rPr>
@@ -1810,7 +1810,7 @@
           <w:lang w:eastAsia="fr-FR"/>
         </w:rPr>
       </w:pPr>
-      <w:hyperlink w:anchor="_Toc409996113" w:history="1">
+      <w:hyperlink w:anchor="_Toc410036626" w:history="1">
         <w:r>
           <w:rPr>
             <w:rStyle w:val="Hyperlink"/>
@@ -1853,7 +1853,7 @@
             <w:noProof/>
             <w:webHidden/>
           </w:rPr>
-          <w:instrText xml:space="preserve"> PAGEREF _Toc409996113 \h </w:instrText>
+          <w:instrText xml:space="preserve"> PAGEREF _Toc410036626 \h </w:instrText>
         </w:r>
         <w:r>
           <w:rPr>
@@ -1898,7 +1898,7 @@
           <w:lang w:eastAsia="fr-FR"/>
         </w:rPr>
       </w:pPr>
-      <w:hyperlink w:anchor="_Toc409996114" w:history="1">
+      <w:hyperlink w:anchor="_Toc410036627" w:history="1">
         <w:r>
           <w:rPr>
             <w:rStyle w:val="Hyperlink"/>
@@ -1941,7 +1941,7 @@
             <w:noProof/>
             <w:webHidden/>
           </w:rPr>
-          <w:instrText xml:space="preserve"> PAGEREF _Toc409996114 \h </w:instrText>
+          <w:instrText xml:space="preserve"> PAGEREF _Toc410036627 \h </w:instrText>
         </w:r>
         <w:r>
           <w:rPr>
@@ -1986,7 +1986,7 @@
           <w:lang w:eastAsia="fr-FR"/>
         </w:rPr>
       </w:pPr>
-      <w:hyperlink w:anchor="_Toc409996115" w:history="1">
+      <w:hyperlink w:anchor="_Toc410036628" w:history="1">
         <w:r>
           <w:rPr>
             <w:rStyle w:val="Hyperlink"/>
@@ -2029,7 +2029,7 @@
             <w:noProof/>
             <w:webHidden/>
           </w:rPr>
-          <w:instrText xml:space="preserve"> PAGEREF _Toc409996115 \h </w:instrText>
+          <w:instrText xml:space="preserve"> PAGEREF _Toc410036628 \h </w:instrText>
         </w:r>
         <w:r>
           <w:rPr>
@@ -2074,7 +2074,7 @@
           <w:lang w:eastAsia="fr-FR"/>
         </w:rPr>
       </w:pPr>
-      <w:hyperlink w:anchor="_Toc409996116" w:history="1">
+      <w:hyperlink w:anchor="_Toc410036629" w:history="1">
         <w:r>
           <w:rPr>
             <w:rStyle w:val="Hyperlink"/>
@@ -2117,7 +2117,7 @@
             <w:noProof/>
             <w:webHidden/>
           </w:rPr>
-          <w:instrText xml:space="preserve"> PAGEREF _Toc409996116 \h </w:instrText>
+          <w:instrText xml:space="preserve"> PAGEREF _Toc410036629 \h </w:instrText>
         </w:r>
         <w:r>
           <w:rPr>
@@ -2162,7 +2162,7 @@
           <w:lang w:eastAsia="fr-FR"/>
         </w:rPr>
       </w:pPr>
-      <w:hyperlink w:anchor="_Toc409996117" w:history="1">
+      <w:hyperlink w:anchor="_Toc410036630" w:history="1">
         <w:r>
           <w:rPr>
             <w:rStyle w:val="Hyperlink"/>
@@ -2205,7 +2205,7 @@
             <w:noProof/>
             <w:webHidden/>
           </w:rPr>
-          <w:instrText xml:space="preserve"> PAGEREF _Toc409996117 \h </w:instrText>
+          <w:instrText xml:space="preserve"> PAGEREF _Toc410036630 \h </w:instrText>
         </w:r>
         <w:r>
           <w:rPr>
@@ -2250,7 +2250,7 @@
           <w:lang w:eastAsia="fr-FR"/>
         </w:rPr>
       </w:pPr>
-      <w:hyperlink w:anchor="_Toc409996118" w:history="1">
+      <w:hyperlink w:anchor="_Toc410036631" w:history="1">
         <w:r>
           <w:rPr>
             <w:rStyle w:val="Hyperlink"/>
@@ -2293,7 +2293,7 @@
             <w:noProof/>
             <w:webHidden/>
           </w:rPr>
-          <w:instrText xml:space="preserve"> PAGEREF _Toc409996118 \h </w:instrText>
+          <w:instrText xml:space="preserve"> PAGEREF _Toc410036631 \h </w:instrText>
         </w:r>
         <w:r>
           <w:rPr>
@@ -2339,7 +2339,7 @@
           <w:lang w:eastAsia="fr-FR"/>
         </w:rPr>
       </w:pPr>
-      <w:hyperlink w:anchor="_Toc409996119" w:history="1">
+      <w:hyperlink w:anchor="_Toc410036632" w:history="1">
         <w:r>
           <w:rPr>
             <w:rStyle w:val="Hyperlink"/>
@@ -2383,7 +2383,7 @@
             <w:noProof/>
             <w:webHidden/>
           </w:rPr>
-          <w:instrText xml:space="preserve"> PAGEREF _Toc409996119 \h </w:instrText>
+          <w:instrText xml:space="preserve"> PAGEREF _Toc410036632 \h </w:instrText>
         </w:r>
         <w:r>
           <w:rPr>
@@ -2428,7 +2428,7 @@
           <w:lang w:eastAsia="fr-FR"/>
         </w:rPr>
       </w:pPr>
-      <w:hyperlink w:anchor="_Toc409996120" w:history="1">
+      <w:hyperlink w:anchor="_Toc410036633" w:history="1">
         <w:r>
           <w:rPr>
             <w:rStyle w:val="Hyperlink"/>
@@ -2471,7 +2471,7 @@
             <w:noProof/>
             <w:webHidden/>
           </w:rPr>
-          <w:instrText xml:space="preserve"> PAGEREF _Toc409996120 \h </w:instrText>
+          <w:instrText xml:space="preserve"> PAGEREF _Toc410036633 \h </w:instrText>
         </w:r>
         <w:r>
           <w:rPr>
@@ -2516,7 +2516,7 @@
           <w:lang w:eastAsia="fr-FR"/>
         </w:rPr>
       </w:pPr>
-      <w:hyperlink w:anchor="_Toc409996121" w:history="1">
+      <w:hyperlink w:anchor="_Toc410036634" w:history="1">
         <w:r>
           <w:rPr>
             <w:rStyle w:val="Hyperlink"/>
@@ -2559,7 +2559,7 @@
             <w:noProof/>
             <w:webHidden/>
           </w:rPr>
-          <w:instrText xml:space="preserve"> PAGEREF _Toc409996121 \h </w:instrText>
+          <w:instrText xml:space="preserve"> PAGEREF _Toc410036634 \h </w:instrText>
         </w:r>
         <w:r>
           <w:rPr>
@@ -2579,7 +2579,7 @@
             <w:noProof/>
             <w:webHidden/>
           </w:rPr>
-          <w:t>19</w:t>
+          <w:t>20</w:t>
         </w:r>
         <w:r>
           <w:rPr>
@@ -2628,7 +2628,7 @@
       <w:pPr>
         <w:pStyle w:val="Heading1"/>
       </w:pPr>
-      <w:bookmarkStart w:id="0" w:name="_Toc409996103"/>
+      <w:bookmarkStart w:id="0" w:name="_Toc410036616"/>
       <w:r>
         <w:lastRenderedPageBreak/>
         <w:t>Solution Standard</w:t>
@@ -2643,7 +2643,7 @@
       <w:r>
         <w:t xml:space="preserve"> </w:t>
       </w:r>
-      <w:bookmarkStart w:id="1" w:name="_Toc409996104"/>
+      <w:bookmarkStart w:id="1" w:name="_Toc410036617"/>
       <w:r>
         <w:t>Fonctionnalités Solution Standard</w:t>
       </w:r>
@@ -2763,7 +2763,15 @@
         </w:numPr>
       </w:pPr>
       <w:r>
-        <w:t>Exploitation des différents Business Process SAP et intégration des fonctions SAP dans le processus global de maintenance SPIE.</w:t>
+        <w:t xml:space="preserve">Exploitation des différents Business </w:t>
+      </w:r>
+      <w:proofErr w:type="spellStart"/>
+      <w:r>
+        <w:t>Process</w:t>
+      </w:r>
+      <w:proofErr w:type="spellEnd"/>
+      <w:r>
+        <w:t xml:space="preserve"> SAP et intégration des fonctions SAP dans le processus global de maintenance SPIE.</w:t>
       </w:r>
     </w:p>
     <w:p>
@@ -2804,7 +2812,7 @@
       <w:pPr>
         <w:pStyle w:val="Heading2"/>
       </w:pPr>
-      <w:bookmarkStart w:id="2" w:name="_Toc409996105"/>
+      <w:bookmarkStart w:id="2" w:name="_Toc410036618"/>
       <w:r>
         <w:t>Chiffrage des coûts</w:t>
       </w:r>
@@ -2815,7 +2823,7 @@
       <w:pPr>
         <w:pStyle w:val="Heading3"/>
       </w:pPr>
-      <w:bookmarkStart w:id="3" w:name="_Toc409996106"/>
+      <w:bookmarkStart w:id="3" w:name="_Toc410036619"/>
       <w:r>
         <w:t>Coû</w:t>
       </w:r>
@@ -2946,12 +2954,21 @@
         <w:t xml:space="preserve"> (Extrait du fichier annexe </w:t>
       </w:r>
       <w:hyperlink r:id="rId9" w:history="1">
+        <w:proofErr w:type="spellStart"/>
         <w:r>
           <w:rPr>
             <w:rStyle w:val="Hyperlink"/>
             <w:i/>
           </w:rPr>
-          <w:t>Grille_d_evaluation_des_solutions_PLD SAP.xlsx</w:t>
+          <w:t>Grille_d_evaluation_des_solutions_PLD</w:t>
+        </w:r>
+        <w:proofErr w:type="spellEnd"/>
+        <w:r>
+          <w:rPr>
+            <w:rStyle w:val="Hyperlink"/>
+            <w:i/>
+          </w:rPr>
+          <w:t xml:space="preserve"> SAP.xlsx</w:t>
         </w:r>
       </w:hyperlink>
       <w:r>
@@ -3763,7 +3780,7 @@
       <w:pPr>
         <w:pStyle w:val="Heading3"/>
       </w:pPr>
-      <w:bookmarkStart w:id="4" w:name="_Toc409996107"/>
+      <w:bookmarkStart w:id="4" w:name="_Toc410036620"/>
       <w:r>
         <w:t>Coûts de possession</w:t>
       </w:r>
@@ -4513,11 +4530,19 @@
                 <w:lang w:val="en-US"/>
               </w:rPr>
             </w:pPr>
+            <w:proofErr w:type="spellStart"/>
             <w:r>
               <w:rPr>
                 <w:lang w:val="en-US"/>
               </w:rPr>
-              <w:t>Fibre 100Mb/S + VPN &amp; Firewall</w:t>
+              <w:t>Fibre</w:t>
+            </w:r>
+            <w:proofErr w:type="spellEnd"/>
+            <w:r>
+              <w:rPr>
+                <w:lang w:val="en-US"/>
+              </w:rPr>
+              <w:t xml:space="preserve"> 100Mb/S + VPN &amp; Firewall</w:t>
             </w:r>
             <w:r>
               <w:rPr>
@@ -4631,11 +4656,33 @@
                 <w:lang w:val="en-US"/>
               </w:rPr>
             </w:pPr>
+            <w:proofErr w:type="spellStart"/>
             <w:r>
               <w:rPr>
                 <w:lang w:val="en-US"/>
               </w:rPr>
-              <w:t>Abonnement Nomade 4G</w:t>
+              <w:t>Abonnement</w:t>
+            </w:r>
+            <w:proofErr w:type="spellEnd"/>
+            <w:r>
+              <w:rPr>
+                <w:lang w:val="en-US"/>
+              </w:rPr>
+              <w:t xml:space="preserve"> </w:t>
+            </w:r>
+            <w:proofErr w:type="spellStart"/>
+            <w:r>
+              <w:rPr>
+                <w:lang w:val="en-US"/>
+              </w:rPr>
+              <w:t>Nomade</w:t>
+            </w:r>
+            <w:proofErr w:type="spellEnd"/>
+            <w:r>
+              <w:rPr>
+                <w:lang w:val="en-US"/>
+              </w:rPr>
+              <w:t xml:space="preserve"> 4G</w:t>
             </w:r>
             <w:r>
               <w:rPr>
@@ -4706,7 +4753,15 @@
               <w:cnfStyle w:val="000000000000" w:firstRow="0" w:lastRow="0" w:firstColumn="0" w:lastColumn="0" w:oddVBand="0" w:evenVBand="0" w:oddHBand="0" w:evenHBand="0" w:firstRowFirstColumn="0" w:firstRowLastColumn="0" w:lastRowFirstColumn="0" w:lastRowLastColumn="0"/>
             </w:pPr>
             <w:r>
-              <w:t>Orange (forfait Business Everywhere pro) : 21euros par mois * 200 tablettes</w:t>
+              <w:t xml:space="preserve">Orange (forfait Business </w:t>
+            </w:r>
+            <w:proofErr w:type="spellStart"/>
+            <w:r>
+              <w:t>Everywhere</w:t>
+            </w:r>
+            <w:proofErr w:type="spellEnd"/>
+            <w:r>
+              <w:t xml:space="preserve"> pro) : 21euros par mois * 200 tablettes</w:t>
             </w:r>
           </w:p>
         </w:tc>
@@ -4739,7 +4794,7 @@
       <w:pPr>
         <w:pStyle w:val="Heading2"/>
       </w:pPr>
-      <w:bookmarkStart w:id="5" w:name="_Toc409996108"/>
+      <w:bookmarkStart w:id="5" w:name="_Toc410036621"/>
       <w:r>
         <w:t>R</w:t>
       </w:r>
@@ -4888,7 +4943,21 @@
         <w:rPr>
           <w:b/>
         </w:rPr>
-        <w:t>Gains justifiables à priori « Anticipables »</w:t>
+        <w:t>Gains justifiables à priori « </w:t>
+      </w:r>
+      <w:proofErr w:type="spellStart"/>
+      <w:r>
+        <w:rPr>
+          <w:b/>
+        </w:rPr>
+        <w:t>Anticipables</w:t>
+      </w:r>
+      <w:proofErr w:type="spellEnd"/>
+      <w:r>
+        <w:rPr>
+          <w:b/>
+        </w:rPr>
+        <w:t> »</w:t>
       </w:r>
       <w:r>
         <w:t> : Découlant immédiatement de la mise en œuvre de l’ERP.</w:t>
@@ -4911,7 +4980,21 @@
           <w:b/>
         </w:rPr>
         <w:lastRenderedPageBreak/>
-        <w:t>Gains constatables à postériori « Non-anticipables »</w:t>
+        <w:t>Gains constatables à postériori « Non-</w:t>
+      </w:r>
+      <w:proofErr w:type="spellStart"/>
+      <w:r>
+        <w:rPr>
+          <w:b/>
+        </w:rPr>
+        <w:t>anticipables</w:t>
+      </w:r>
+      <w:proofErr w:type="spellEnd"/>
+      <w:r>
+        <w:rPr>
+          <w:b/>
+        </w:rPr>
+        <w:t> »</w:t>
       </w:r>
       <w:r>
         <w:rPr>
@@ -5033,12 +5116,14 @@
             <w:pPr>
               <w:jc w:val="both"/>
             </w:pPr>
+            <w:proofErr w:type="spellStart"/>
             <w:r>
               <w:rPr>
                 <w:i/>
               </w:rPr>
               <w:t>Anticipables</w:t>
             </w:r>
+            <w:proofErr w:type="spellEnd"/>
             <w:r>
               <w:t xml:space="preserve"> : </w:t>
             </w:r>
@@ -5103,8 +5188,16 @@
               <w:rPr>
                 <w:i/>
               </w:rPr>
-              <w:t>Non-Anticipables</w:t>
-            </w:r>
+              <w:t>Non-</w:t>
+            </w:r>
+            <w:proofErr w:type="spellStart"/>
+            <w:r>
+              <w:rPr>
+                <w:i/>
+              </w:rPr>
+              <w:t>Anticipables</w:t>
+            </w:r>
+            <w:proofErr w:type="spellEnd"/>
             <w:r>
               <w:t xml:space="preserve"> : Amélioration de la satisfaction client</w:t>
             </w:r>
@@ -5627,7 +5720,7 @@
       <w:pPr>
         <w:pStyle w:val="Heading2"/>
       </w:pPr>
-      <w:bookmarkStart w:id="6" w:name="_Toc409996109"/>
+      <w:bookmarkStart w:id="6" w:name="_Toc410036622"/>
       <w:r>
         <w:lastRenderedPageBreak/>
         <w:t>Plan de mise en œuvre</w:t>
@@ -6030,7 +6123,7 @@
       <w:pPr>
         <w:pStyle w:val="Heading2"/>
       </w:pPr>
-      <w:bookmarkStart w:id="7" w:name="_Toc409996110"/>
+      <w:bookmarkStart w:id="7" w:name="_Toc410036623"/>
       <w:r>
         <w:t>Évaluation des autres critères de comparaison</w:t>
       </w:r>
@@ -6091,8 +6184,13 @@
           </w:tcPr>
           <w:p>
             <w:r>
-              <w:t>Facilité d’intégration dans le SI SPIE Sud-EST</w:t>
-            </w:r>
+              <w:t xml:space="preserve">Facilité d’intégration dans le SI SPIE </w:t>
+            </w:r>
+            <w:proofErr w:type="spellStart"/>
+            <w:r>
+              <w:t>Sud-EST</w:t>
+            </w:r>
+            <w:proofErr w:type="spellEnd"/>
           </w:p>
         </w:tc>
         <w:tc>
@@ -6441,7 +6539,7 @@
       <w:pPr>
         <w:pStyle w:val="Heading1"/>
       </w:pPr>
-      <w:bookmarkStart w:id="8" w:name="_Toc409996111"/>
+      <w:bookmarkStart w:id="8" w:name="_Toc410036624"/>
       <w:r>
         <w:lastRenderedPageBreak/>
         <w:t>Solution spécifique</w:t>
@@ -6453,7 +6551,7 @@
       <w:pPr>
         <w:pStyle w:val="Heading2"/>
       </w:pPr>
-      <w:bookmarkStart w:id="9" w:name="_Toc409996112"/>
+      <w:bookmarkStart w:id="9" w:name="_Toc410036625"/>
       <w:r>
         <w:t xml:space="preserve">Fonctionnalités Solution </w:t>
       </w:r>
@@ -6504,7 +6602,23 @@
     </w:p>
     <w:p>
       <w:r>
-        <w:t>Ce module BI repose sur 3 composants essentiels : Data Mining (extraction et fouille des données), Data WareHouse (stockage des données) et Reporting (affichage de tableaux de bords). Les fonctionnalités requises sont :</w:t>
+        <w:t xml:space="preserve">Ce module BI repose sur 3 composants essentiels : Data </w:t>
+      </w:r>
+      <w:proofErr w:type="spellStart"/>
+      <w:r>
+        <w:t>Mining</w:t>
+      </w:r>
+      <w:proofErr w:type="spellEnd"/>
+      <w:r>
+        <w:t xml:space="preserve"> (extraction et fouille des données), Data </w:t>
+      </w:r>
+      <w:proofErr w:type="spellStart"/>
+      <w:r>
+        <w:t>WareHouse</w:t>
+      </w:r>
+      <w:proofErr w:type="spellEnd"/>
+      <w:r>
+        <w:t xml:space="preserve"> (stockage des données) et Reporting (affichage de tableaux de bords). Les fonctionnalités requises sont :</w:t>
       </w:r>
     </w:p>
     <w:p>
@@ -6563,7 +6677,15 @@
     </w:p>
     <w:p>
       <w:r>
-        <w:t xml:space="preserve">Ce bloc a pour objectif de mettre en oeuvre la capitalisation des connaissances de SPIE, afin de profiter du retour d’expérience dont bénéficie l’entreprise. Il s’articule autour de deux bases de connaissances, l’une technique et l’autre fonctionnelle (par secteur d’activité). </w:t>
+        <w:t xml:space="preserve">Ce bloc a pour objectif de mettre en </w:t>
+      </w:r>
+      <w:proofErr w:type="spellStart"/>
+      <w:r>
+        <w:t>oeuvre</w:t>
+      </w:r>
+      <w:proofErr w:type="spellEnd"/>
+      <w:r>
+        <w:t xml:space="preserve"> la capitalisation des connaissances de SPIE, afin de profiter du retour d’expérience dont bénéficie l’entreprise. Il s’articule autour de deux bases de connaissances, l’une technique et l’autre fonctionnelle (par secteur d’activité). </w:t>
       </w:r>
     </w:p>
     <w:p>
@@ -6830,7 +6952,7 @@
       <w:pPr>
         <w:pStyle w:val="Heading2"/>
       </w:pPr>
-      <w:bookmarkStart w:id="10" w:name="_Toc409996113"/>
+      <w:bookmarkStart w:id="10" w:name="_Toc410036626"/>
       <w:r>
         <w:lastRenderedPageBreak/>
         <w:t>Chiffrage des coûts</w:t>
@@ -6842,7 +6964,7 @@
       <w:pPr>
         <w:pStyle w:val="Heading3"/>
       </w:pPr>
-      <w:bookmarkStart w:id="11" w:name="_Toc409996114"/>
+      <w:bookmarkStart w:id="11" w:name="_Toc410036627"/>
       <w:r>
         <w:t>Coûts d’acquisition</w:t>
       </w:r>
@@ -7198,8 +7320,13 @@
             <w:pPr>
               <w:cnfStyle w:val="000000000000" w:firstRow="0" w:lastRow="0" w:firstColumn="0" w:lastColumn="0" w:oddVBand="0" w:evenVBand="0" w:oddHBand="0" w:evenHBand="0" w:firstRowFirstColumn="0" w:firstRowLastColumn="0" w:lastRowFirstColumn="0" w:lastRowLastColumn="0"/>
             </w:pPr>
-            <w:r>
-              <w:t>Pentaho BI Business Suite</w:t>
+            <w:proofErr w:type="spellStart"/>
+            <w:r>
+              <w:t>Pentaho</w:t>
+            </w:r>
+            <w:proofErr w:type="spellEnd"/>
+            <w:r>
+              <w:t xml:space="preserve"> BI Business Suite</w:t>
             </w:r>
           </w:p>
         </w:tc>
@@ -8033,6 +8160,28 @@
           </w:p>
         </w:tc>
       </w:tr>
+      <w:tr>
+        <w:trPr>
+          <w:cnfStyle w:val="000000100000" w:firstRow="0" w:lastRow="0" w:firstColumn="0" w:lastColumn="0" w:oddVBand="0" w:evenVBand="0" w:oddHBand="1" w:evenHBand="0" w:firstRowFirstColumn="0" w:firstRowLastColumn="0" w:lastRowFirstColumn="0" w:lastRowLastColumn="0"/>
+          <w:trHeight w:val="352"/>
+        </w:trPr>
+        <w:tc>
+          <w:tcPr>
+            <w:cnfStyle w:val="001000000000" w:firstRow="0" w:lastRow="0" w:firstColumn="1" w:lastColumn="0" w:oddVBand="0" w:evenVBand="0" w:oddHBand="0" w:evenHBand="0" w:firstRowFirstColumn="0" w:firstRowLastColumn="0" w:lastRowFirstColumn="0" w:lastRowLastColumn="0"/>
+            <w:tcW w:w="10981" w:type="dxa"/>
+            <w:gridSpan w:val="6"/>
+            <w:noWrap/>
+          </w:tcPr>
+          <w:p>
+            <w:pPr>
+              <w:jc w:val="center"/>
+            </w:pPr>
+            <w:r>
+              <w:t>Total : 969 000 €</w:t>
+            </w:r>
+          </w:p>
+        </w:tc>
+      </w:tr>
     </w:tbl>
     <w:p/>
     <w:p>
@@ -8050,11 +8199,11 @@
     </w:p>
     <w:p>
       <w:r>
-        <w:t xml:space="preserve">Les coûts d’acquisition relatifs à la solution spécifique concernent en majeure partie les développements de logiciels pour les différents blocs. Nous avons estimé que la mise en place de chaque outil nécessiterait 9750 euros par unité </w:t>
+        <w:t xml:space="preserve">Les coûts d’acquisition relatifs à la solution spécifique concernent en majeure partie les développements de logiciels pour les différents blocs. Nous avons </w:t>
       </w:r>
       <w:r>
         <w:lastRenderedPageBreak/>
-        <w:t>d’œuvre (UE), sur une base de jour développeur estimé à 650 euros et une phase de développement de 15J/H (soit 650*15). Le nombre d’UE nécessaire, représentant le nombre de fonctionnalités à implémenter, varie selon les différentes blocs et la somme allouée représente un total de 331 500, 00 €.</w:t>
+        <w:t>estimé que la mise en place de chaque outil nécessiterait 9750 euros par unité d’œuvre (UE), sur une base de jour développeur estimé à 650 euros et une phase de développement de 15J/H (soit 650*15). Le nombre d’UE nécessaire, représentant le nombre de fonctionnalités à implémenter, varie selon les différentes blocs et la somme allouée représente un total de 331 500, 00 €.</w:t>
       </w:r>
     </w:p>
     <w:p>
@@ -8064,7 +8213,15 @@
     </w:p>
     <w:p>
       <w:r>
-        <w:t>L’ensemble des coûts d’exploitation est détaillé dans le tableau suivant (Extrait du fichier annexe Grille_d_evaluation_des_solutions_PLD SSPEC.xlsx)</w:t>
+        <w:t xml:space="preserve">L’ensemble des coûts d’exploitation est détaillé dans le tableau suivant (Extrait du fichier annexe </w:t>
+      </w:r>
+      <w:proofErr w:type="spellStart"/>
+      <w:r>
+        <w:t>Grille_d_evaluation_des_solutions_PLD</w:t>
+      </w:r>
+      <w:proofErr w:type="spellEnd"/>
+      <w:r>
+        <w:t xml:space="preserve"> SSPEC.xlsx)</w:t>
       </w:r>
     </w:p>
     <w:p/>
@@ -8072,7 +8229,7 @@
       <w:pPr>
         <w:pStyle w:val="Heading3"/>
       </w:pPr>
-      <w:bookmarkStart w:id="12" w:name="_Toc409996115"/>
+      <w:bookmarkStart w:id="12" w:name="_Toc410036628"/>
       <w:r>
         <w:t>Cout de possession</w:t>
       </w:r>
@@ -8367,7 +8524,15 @@
               <w:cnfStyle w:val="000000000000" w:firstRow="0" w:lastRow="0" w:firstColumn="0" w:lastColumn="0" w:oddVBand="0" w:evenVBand="0" w:oddHBand="0" w:evenHBand="0" w:firstRowFirstColumn="0" w:firstRowLastColumn="0" w:lastRowFirstColumn="0" w:lastRowLastColumn="0"/>
             </w:pPr>
             <w:r>
-              <w:t>Salaires du marché Bac+5 (avec experience)</w:t>
+              <w:t xml:space="preserve">Salaires du marché Bac+5 (avec </w:t>
+            </w:r>
+            <w:proofErr w:type="spellStart"/>
+            <w:r>
+              <w:t>experience</w:t>
+            </w:r>
+            <w:proofErr w:type="spellEnd"/>
+            <w:r>
+              <w:t>)</w:t>
             </w:r>
           </w:p>
         </w:tc>
@@ -9125,7 +9290,15 @@
               <w:cnfStyle w:val="000000100000" w:firstRow="0" w:lastRow="0" w:firstColumn="0" w:lastColumn="0" w:oddVBand="0" w:evenVBand="0" w:oddHBand="1" w:evenHBand="0" w:firstRowFirstColumn="0" w:firstRowLastColumn="0" w:lastRowFirstColumn="0" w:lastRowLastColumn="0"/>
             </w:pPr>
             <w:r>
-              <w:t>21€/mois * 12 mois pour 200 tablettes (Forfait Business Anywhere Pro, Orange)</w:t>
+              <w:t xml:space="preserve">21€/mois * 12 mois pour 200 tablettes (Forfait Business </w:t>
+            </w:r>
+            <w:proofErr w:type="spellStart"/>
+            <w:r>
+              <w:t>Anywhere</w:t>
+            </w:r>
+            <w:proofErr w:type="spellEnd"/>
+            <w:r>
+              <w:t xml:space="preserve"> Pro, Orange)</w:t>
             </w:r>
           </w:p>
         </w:tc>
@@ -9156,11 +9329,19 @@
                 <w:lang w:val="en-US"/>
               </w:rPr>
             </w:pPr>
+            <w:proofErr w:type="spellStart"/>
             <w:r>
               <w:rPr>
                 <w:lang w:val="en-US"/>
               </w:rPr>
-              <w:t>Fibre 100Mb/S + VPN &amp; Firewall</w:t>
+              <w:t>Fibre</w:t>
+            </w:r>
+            <w:proofErr w:type="spellEnd"/>
+            <w:r>
+              <w:rPr>
+                <w:lang w:val="en-US"/>
+              </w:rPr>
+              <w:t xml:space="preserve"> 100Mb/S + VPN &amp; Firewall</w:t>
             </w:r>
           </w:p>
         </w:tc>
@@ -9233,6 +9414,28 @@
             </w:pPr>
             <w:r>
               <w:t>100€/mois * 12 mois</w:t>
+            </w:r>
+          </w:p>
+        </w:tc>
+      </w:tr>
+      <w:tr>
+        <w:trPr>
+          <w:cnfStyle w:val="000000100000" w:firstRow="0" w:lastRow="0" w:firstColumn="0" w:lastColumn="0" w:oddVBand="0" w:evenVBand="0" w:oddHBand="1" w:evenHBand="0" w:firstRowFirstColumn="0" w:firstRowLastColumn="0" w:lastRowFirstColumn="0" w:lastRowLastColumn="0"/>
+          <w:trHeight w:val="175"/>
+        </w:trPr>
+        <w:tc>
+          <w:tcPr>
+            <w:cnfStyle w:val="001000000000" w:firstRow="0" w:lastRow="0" w:firstColumn="1" w:lastColumn="0" w:oddVBand="0" w:evenVBand="0" w:oddHBand="0" w:evenHBand="0" w:firstRowFirstColumn="0" w:firstRowLastColumn="0" w:lastRowFirstColumn="0" w:lastRowLastColumn="0"/>
+            <w:tcW w:w="11137" w:type="dxa"/>
+            <w:gridSpan w:val="6"/>
+            <w:noWrap/>
+          </w:tcPr>
+          <w:p>
+            <w:pPr>
+              <w:jc w:val="center"/>
+            </w:pPr>
+            <w:r>
+              <w:t>Total : 320 600 €</w:t>
             </w:r>
           </w:p>
         </w:tc>
@@ -9241,18 +9444,37 @@
     <w:p/>
     <w:p>
       <w:r>
-        <w:t>Les coûts de possession sont représentés par les frais de fonctionnement et d’exploitation de la solution spécifique proposée. Ils regroupent notamment les charges salariales, qui prennent en compte l’intervention d’un administrateur SI, d’un administrateur serveurs, d’un responsable gestion des risques, d’un responsable bases de connaissances et d’un responsable service client.</w:t>
+        <w:t xml:space="preserve">Les coûts de possession sont représentés par les frais de fonctionnement et d’exploitation de la solution spécifique proposée. Ils regroupent notamment les charges salariales, qui prennent en compte l’intervention d’un administrateur SI, </w:t>
+      </w:r>
+      <w:r>
+        <w:lastRenderedPageBreak/>
+        <w:t>d’un administrateur serveurs, d’un responsable gestion des risques, d’un responsable bases de connaissances et d’un responsable service client.</w:t>
       </w:r>
     </w:p>
     <w:p>
       <w:r>
-        <w:lastRenderedPageBreak/>
         <w:t>Il s’agit également d’assurer la maintenance des serveurs et des logiciels déployés, représentant un coût total de 120 00,00 € et des frais d’abonnements téléphoniques et internet, nécessaires au bon fonctionnement de l’entreprise.</w:t>
       </w:r>
     </w:p>
     <w:p>
       <w:r>
-        <w:t>L’ensemble des coûts de possession est détaillé dans le tableau suivant (Extrait du fichier annexe Grille_d_evaluation_des_solutions_PLD SSPEC.xlsx)</w:t>
+        <w:t xml:space="preserve">L’ensemble des coûts de possession est détaillé dans le tableau suivant (Extrait </w:t>
+      </w:r>
+      <w:proofErr w:type="gramStart"/>
+      <w:r>
+        <w:t>du</w:t>
+      </w:r>
+      <w:proofErr w:type="gramEnd"/>
+      <w:r>
+        <w:t xml:space="preserve"> fichier annexe </w:t>
+      </w:r>
+      <w:proofErr w:type="spellStart"/>
+      <w:r>
+        <w:t>Grille_d_evaluation_des_solutions_PLD</w:t>
+      </w:r>
+      <w:proofErr w:type="spellEnd"/>
+      <w:r>
+        <w:t xml:space="preserve"> SSPEC.xlsx)</w:t>
       </w:r>
     </w:p>
     <w:p/>
@@ -9260,7 +9482,7 @@
       <w:pPr>
         <w:pStyle w:val="Heading2"/>
       </w:pPr>
-      <w:bookmarkStart w:id="13" w:name="_Toc409996116"/>
+      <w:bookmarkStart w:id="13" w:name="_Toc410036629"/>
       <w:r>
         <w:t>Retour sur investissement</w:t>
       </w:r>
@@ -9433,6 +9655,7 @@
                 <w:bCs w:val="0"/>
               </w:rPr>
             </w:pPr>
+            <w:proofErr w:type="spellStart"/>
             <w:r>
               <w:rPr>
                 <w:bCs w:val="0"/>
@@ -9440,6 +9663,7 @@
               </w:rPr>
               <w:t>Anticipables</w:t>
             </w:r>
+            <w:proofErr w:type="spellEnd"/>
             <w:r>
               <w:rPr>
                 <w:bCs w:val="0"/>
@@ -9498,8 +9722,17 @@
                 <w:bCs w:val="0"/>
                 <w:i/>
               </w:rPr>
-              <w:t>Non-Anticipables</w:t>
-            </w:r>
+              <w:t>Non-</w:t>
+            </w:r>
+            <w:proofErr w:type="spellStart"/>
+            <w:r>
+              <w:rPr>
+                <w:bCs w:val="0"/>
+                <w:i/>
+              </w:rPr>
+              <w:t>Anticipables</w:t>
+            </w:r>
+            <w:proofErr w:type="spellEnd"/>
             <w:r>
               <w:rPr>
                 <w:bCs w:val="0"/>
@@ -9827,7 +10060,19 @@
         <w:rPr>
           <w:b/>
         </w:rPr>
-        <w:t xml:space="preserve"> 510 000</w:t>
+        <w:t xml:space="preserve"> 51</w:t>
+      </w:r>
+      <w:r>
+        <w:rPr>
+          <w:b/>
+        </w:rPr>
+        <w:t>7</w:t>
+      </w:r>
+      <w:r>
+        <w:rPr>
+          <w:b/>
+        </w:rPr>
+        <w:t xml:space="preserve"> 000</w:t>
       </w:r>
       <w:r>
         <w:t>€</w:t>
@@ -9893,11 +10138,6 @@
       </w:r>
     </w:p>
     <w:p/>
-    <w:p>
-      <w:r>
-        <w:br w:type="page"/>
-      </w:r>
-    </w:p>
     <w:p>
       <w:r>
         <w:rPr>
@@ -9970,7 +10210,7 @@
       <w:pPr>
         <w:pStyle w:val="Heading2"/>
       </w:pPr>
-      <w:bookmarkStart w:id="14" w:name="_Toc409996117"/>
+      <w:bookmarkStart w:id="14" w:name="_Toc410036630"/>
       <w:r>
         <w:lastRenderedPageBreak/>
         <w:t>Plan de mise en œuvre</w:t>
@@ -10582,7 +10822,7 @@
       <w:pPr>
         <w:pStyle w:val="Heading2"/>
       </w:pPr>
-      <w:bookmarkStart w:id="15" w:name="_Toc409996118"/>
+      <w:bookmarkStart w:id="15" w:name="_Toc410036631"/>
       <w:r>
         <w:t>Évaluation des autres critères de comparaison</w:t>
       </w:r>
@@ -10643,8 +10883,13 @@
           </w:tcPr>
           <w:p>
             <w:r>
-              <w:t>Facilité d’intégration dans le SI SPIE Sud-EST</w:t>
-            </w:r>
+              <w:t xml:space="preserve">Facilité d’intégration dans le SI SPIE </w:t>
+            </w:r>
+            <w:proofErr w:type="spellStart"/>
+            <w:r>
+              <w:t>Sud-EST</w:t>
+            </w:r>
+            <w:proofErr w:type="spellEnd"/>
           </w:p>
         </w:tc>
         <w:tc>
@@ -10994,7 +11239,7 @@
       <w:pPr>
         <w:pStyle w:val="Heading1"/>
       </w:pPr>
-      <w:bookmarkStart w:id="16" w:name="_Toc409996119"/>
+      <w:bookmarkStart w:id="16" w:name="_Toc410036632"/>
       <w:r>
         <w:lastRenderedPageBreak/>
         <w:t>Comparatif des solutions</w:t>
@@ -11006,7 +11251,7 @@
       <w:pPr>
         <w:pStyle w:val="Heading2"/>
       </w:pPr>
-      <w:bookmarkStart w:id="17" w:name="_Toc409996120"/>
+      <w:bookmarkStart w:id="17" w:name="_Toc410036633"/>
       <w:r>
         <w:t>Notation et pondération</w:t>
       </w:r>
@@ -12206,7 +12451,7 @@
       <w:pPr>
         <w:pStyle w:val="Heading2"/>
       </w:pPr>
-      <w:bookmarkStart w:id="18" w:name="_Toc409996121"/>
+      <w:bookmarkStart w:id="18" w:name="_Toc410036634"/>
       <w:r>
         <w:lastRenderedPageBreak/>
         <w:t>Recommandations</w:t>
@@ -12558,10 +12803,16 @@
         <w:t>est la plus adaptée à l’environnement professionnel de SPIE Sud-Est. Mis à part la forte dépendance vis-à-vis du fournisseur (SAP) ainsi qu’au faible bénéfice engendré au démarrage</w:t>
       </w:r>
       <w:r>
-        <w:t>, cette option nous offre la meilleure approche fonctionnelle grâce à l’intégration des fonctions SAP au sein du processus de gestion des contrats de maintenance propre à SPIE, en plus des revenus financiers avantageux (ROI et délai de ROI) qui réduisent l’impact de l’investissement inital.</w:t>
+        <w:t xml:space="preserve">, cette option nous offre la meilleure approche fonctionnelle grâce à l’intégration des fonctions SAP au sein du processus de gestion des contrats de maintenance propre à SPIE, en plus des revenus financiers avantageux (ROI et délai de ROI) qui réduisent l’impact de l’investissement </w:t>
+      </w:r>
+      <w:r>
+        <w:t>initial</w:t>
       </w:r>
       <w:bookmarkStart w:id="19" w:name="_GoBack"/>
       <w:bookmarkEnd w:id="19"/>
+      <w:r>
+        <w:t>.</w:t>
+      </w:r>
     </w:p>
     <w:p/>
     <w:p/>
@@ -12799,7 +13050,7 @@
                       <a:effectLst/>
                       <a:extLst>
                         <a:ext uri="{C572A759-6A51-4108-AA02-DFA0A04FC94B}">
-                          <ma14:wrappingTextBoxFlag xmlns:ma14="http://schemas.microsoft.com/office/mac/drawingml/2011/main" xmlns:w="http://schemas.openxmlformats.org/wordprocessingml/2006/main" xmlns:w10="urn:schemas-microsoft-com:office:word" xmlns:v="urn:schemas-microsoft-com:vml" xmlns:o="urn:schemas-microsoft-com:office:office" xmlns:mv="urn:schemas-microsoft-com:mac:vml" xmlns:mo="http://schemas.microsoft.com/office/mac/office/2008/main" xmlns=""/>
+                          <ma14:wrappingTextBoxFlag xmlns="" xmlns:mo="http://schemas.microsoft.com/office/mac/office/2008/main" xmlns:mv="urn:schemas-microsoft-com:mac:vml" xmlns:o="urn:schemas-microsoft-com:office:office" xmlns:v="urn:schemas-microsoft-com:vml" xmlns:w10="urn:schemas-microsoft-com:office:word" xmlns:w="http://schemas.openxmlformats.org/wordprocessingml/2006/main" xmlns:ma14="http://schemas.microsoft.com/office/mac/drawingml/2011/main"/>
                         </a:ext>
                       </a:extLst>
                     </wps:spPr>
@@ -12917,7 +13168,7 @@
                                   </pic:cNvPicPr>
                                 </pic:nvPicPr>
                                 <pic:blipFill>
-                                  <a:blip r:embed="rId2">
+                                  <a:blip r:embed="rId1">
                                     <a:extLst>
                                       <a:ext uri="{28A0092B-C50C-407E-A947-70E740481C1C}">
                                         <a14:useLocalDpi xmlns:a14="http://schemas.microsoft.com/office/drawing/2010/main" val="0"/>
@@ -13001,7 +13252,7 @@
                       <a:effectLst/>
                       <a:extLst>
                         <a:ext uri="{C572A759-6A51-4108-AA02-DFA0A04FC94B}">
-                          <ma14:wrappingTextBoxFlag xmlns:ma14="http://schemas.microsoft.com/office/mac/drawingml/2011/main" xmlns:w="http://schemas.openxmlformats.org/wordprocessingml/2006/main" xmlns:w10="urn:schemas-microsoft-com:office:word" xmlns:v="urn:schemas-microsoft-com:vml" xmlns:o="urn:schemas-microsoft-com:office:office" xmlns:mv="urn:schemas-microsoft-com:mac:vml" xmlns:mo="http://schemas.microsoft.com/office/mac/office/2008/main" xmlns=""/>
+                          <ma14:wrappingTextBoxFlag xmlns="" xmlns:mo="http://schemas.microsoft.com/office/mac/office/2008/main" xmlns:mv="urn:schemas-microsoft-com:mac:vml" xmlns:o="urn:schemas-microsoft-com:office:office" xmlns:v="urn:schemas-microsoft-com:vml" xmlns:w10="urn:schemas-microsoft-com:office:word" xmlns:w="http://schemas.openxmlformats.org/wordprocessingml/2006/main" xmlns:ma14="http://schemas.microsoft.com/office/mac/drawingml/2011/main"/>
                         </a:ext>
                       </a:extLst>
                     </wps:spPr>
@@ -13032,7 +13283,7 @@
                                         </pic:cNvPicPr>
                                       </pic:nvPicPr>
                                       <pic:blipFill>
-                                        <a:blip r:embed="rId3">
+                                        <a:blip r:embed="rId2">
                                           <a:extLst>
                                             <a:ext uri="{28A0092B-C50C-407E-A947-70E740481C1C}">
                                               <a14:useLocalDpi xmlns:a14="http://schemas.microsoft.com/office/drawing/2010/main" val="0"/>
@@ -13115,7 +13366,7 @@
                                   </pic:cNvPicPr>
                                 </pic:nvPicPr>
                                 <pic:blipFill>
-                                  <a:blip r:embed="rId4">
+                                  <a:blip r:embed="rId2">
                                     <a:extLst>
                                       <a:ext uri="{28A0092B-C50C-407E-A947-70E740481C1C}">
                                         <a14:useLocalDpi xmlns:a14="http://schemas.microsoft.com/office/drawing/2010/main" val="0"/>
@@ -13222,7 +13473,7 @@
                       <a:effectLst/>
                       <a:extLst>
                         <a:ext uri="{C572A759-6A51-4108-AA02-DFA0A04FC94B}">
-                          <ma14:wrappingTextBoxFlag xmlns:ma14="http://schemas.microsoft.com/office/mac/drawingml/2011/main" xmlns:w="http://schemas.openxmlformats.org/wordprocessingml/2006/main" xmlns:w10="urn:schemas-microsoft-com:office:word" xmlns:v="urn:schemas-microsoft-com:vml" xmlns:o="urn:schemas-microsoft-com:office:office" xmlns:mv="urn:schemas-microsoft-com:mac:vml" xmlns:mo="http://schemas.microsoft.com/office/mac/office/2008/main" xmlns=""/>
+                          <ma14:wrappingTextBoxFlag xmlns="" xmlns:mo="http://schemas.microsoft.com/office/mac/office/2008/main" xmlns:mv="urn:schemas-microsoft-com:mac:vml" xmlns:o="urn:schemas-microsoft-com:office:office" xmlns:v="urn:schemas-microsoft-com:vml" xmlns:w10="urn:schemas-microsoft-com:office:word" xmlns:w="http://schemas.openxmlformats.org/wordprocessingml/2006/main" xmlns:ma14="http://schemas.microsoft.com/office/mac/drawingml/2011/main"/>
                         </a:ext>
                       </a:extLst>
                     </wps:spPr>
@@ -13340,7 +13591,7 @@
                                   </pic:cNvPicPr>
                                 </pic:nvPicPr>
                                 <pic:blipFill>
-                                  <a:blip r:embed="rId2">
+                                  <a:blip r:embed="rId1">
                                     <a:extLst>
                                       <a:ext uri="{28A0092B-C50C-407E-A947-70E740481C1C}">
                                         <a14:useLocalDpi xmlns:a14="http://schemas.microsoft.com/office/drawing/2010/main" val="0"/>
@@ -13435,7 +13686,7 @@
                       <a:effectLst/>
                       <a:extLst>
                         <a:ext uri="{C572A759-6A51-4108-AA02-DFA0A04FC94B}">
-                          <ma14:wrappingTextBoxFlag xmlns:ma14="http://schemas.microsoft.com/office/mac/drawingml/2011/main" xmlns:w="http://schemas.openxmlformats.org/wordprocessingml/2006/main" xmlns:w10="urn:schemas-microsoft-com:office:word" xmlns:v="urn:schemas-microsoft-com:vml" xmlns:o="urn:schemas-microsoft-com:office:office" xmlns:mv="urn:schemas-microsoft-com:mac:vml" xmlns:mo="http://schemas.microsoft.com/office/mac/office/2008/main" xmlns=""/>
+                          <ma14:wrappingTextBoxFlag xmlns="" xmlns:mo="http://schemas.microsoft.com/office/mac/office/2008/main" xmlns:mv="urn:schemas-microsoft-com:mac:vml" xmlns:o="urn:schemas-microsoft-com:office:office" xmlns:v="urn:schemas-microsoft-com:vml" xmlns:w10="urn:schemas-microsoft-com:office:word" xmlns:w="http://schemas.openxmlformats.org/wordprocessingml/2006/main" xmlns:ma14="http://schemas.microsoft.com/office/mac/drawingml/2011/main"/>
                         </a:ext>
                       </a:extLst>
                     </wps:spPr>
@@ -13466,7 +13717,7 @@
                                         </pic:cNvPicPr>
                                       </pic:nvPicPr>
                                       <pic:blipFill>
-                                        <a:blip r:embed="rId3">
+                                        <a:blip r:embed="rId2">
                                           <a:extLst>
                                             <a:ext uri="{28A0092B-C50C-407E-A947-70E740481C1C}">
                                               <a14:useLocalDpi xmlns:a14="http://schemas.microsoft.com/office/drawing/2010/main" val="0"/>
@@ -13549,7 +13800,7 @@
                                   </pic:cNvPicPr>
                                 </pic:nvPicPr>
                                 <pic:blipFill>
-                                  <a:blip r:embed="rId4">
+                                  <a:blip r:embed="rId2">
                                     <a:extLst>
                                       <a:ext uri="{28A0092B-C50C-407E-A947-70E740481C1C}">
                                         <a14:useLocalDpi xmlns:a14="http://schemas.microsoft.com/office/drawing/2010/main" val="0"/>
@@ -25672,7 +25923,7 @@
 </file>
 
 <file path=customXml/itemProps2.xml><?xml version="1.0" encoding="utf-8"?>
-<ds:datastoreItem xmlns:ds="http://schemas.openxmlformats.org/officeDocument/2006/customXml" ds:itemID="{7331B762-5288-4078-B6FF-E48C1295E0AB}">
+<ds:datastoreItem xmlns:ds="http://schemas.openxmlformats.org/officeDocument/2006/customXml" ds:itemID="{371FB9A0-6577-4C98-A2E7-9B48C68757B9}">
   <ds:schemaRefs>
     <ds:schemaRef ds:uri="http://schemas.openxmlformats.org/officeDocument/2006/bibliography"/>
   </ds:schemaRefs>

</xml_diff>